<commit_message>
ASSIGNMENT 3 2014 American Community Survey
2014 American Community Survey
</commit_message>
<xml_diff>
--- a/AF_3.2 Exercise.docx
+++ b/AF_3.2 Exercise.docx
@@ -10,8 +10,6 @@
           <w:szCs w:val="21"/>
         </w:rPr>
       </w:pPr>
-      <w:bookmarkStart w:id="0" w:name="_GoBack"/>
-      <w:bookmarkEnd w:id="0"/>
       <w:r>
         <w:rPr>
           <w:rFonts w:eastAsia="Times New Roman" w:cstheme="minorHAnsi"/>
@@ -107,6 +105,518 @@
         </w:rPr>
       </w:pPr>
     </w:p>
+    <w:tbl>
+      <w:tblPr>
+        <w:tblStyle w:val="GridTable4-Accent1"/>
+        <w:tblW w:w="0" w:type="auto"/>
+        <w:tblLook w:val="04A0" w:firstRow="1" w:lastRow="0" w:firstColumn="1" w:lastColumn="0" w:noHBand="0" w:noVBand="1"/>
+      </w:tblPr>
+      <w:tblGrid>
+        <w:gridCol w:w="2695"/>
+        <w:gridCol w:w="1530"/>
+      </w:tblGrid>
+      <w:tr>
+        <w:trPr>
+          <w:cnfStyle w:val="100000000000" w:firstRow="1" w:lastRow="0" w:firstColumn="0" w:lastColumn="0" w:oddVBand="0" w:evenVBand="0" w:oddHBand="0" w:evenHBand="0" w:firstRowFirstColumn="0" w:firstRowLastColumn="0" w:lastRowFirstColumn="0" w:lastRowLastColumn="0"/>
+        </w:trPr>
+        <w:tc>
+          <w:tcPr>
+            <w:cnfStyle w:val="001000000000" w:firstRow="0" w:lastRow="0" w:firstColumn="1" w:lastColumn="0" w:oddVBand="0" w:evenVBand="0" w:oddHBand="0" w:evenHBand="0" w:firstRowFirstColumn="0" w:firstRowLastColumn="0" w:lastRowFirstColumn="0" w:lastRowLastColumn="0"/>
+            <w:tcW w:w="2695" w:type="dxa"/>
+            <w:shd w:val="clear" w:color="auto" w:fill="CCECFF"/>
+          </w:tcPr>
+          <w:p>
+            <w:pPr>
+              <w:spacing w:line="235" w:lineRule="atLeast"/>
+              <w:rPr>
+                <w:rFonts w:eastAsia="Times New Roman" w:cstheme="minorHAnsi"/>
+                <w:color w:val="363636" w:themeColor="background1" w:themeShade="80"/>
+              </w:rPr>
+            </w:pPr>
+            <w:r>
+              <w:rPr>
+                <w:rFonts w:eastAsia="Times New Roman" w:cstheme="minorHAnsi"/>
+                <w:color w:val="363636" w:themeColor="background1" w:themeShade="80"/>
+              </w:rPr>
+              <w:t>Categories</w:t>
+            </w:r>
+          </w:p>
+        </w:tc>
+        <w:tc>
+          <w:tcPr>
+            <w:tcW w:w="1530" w:type="dxa"/>
+            <w:shd w:val="clear" w:color="auto" w:fill="CCECFF"/>
+          </w:tcPr>
+          <w:p>
+            <w:pPr>
+              <w:spacing w:line="235" w:lineRule="atLeast"/>
+              <w:cnfStyle w:val="100000000000" w:firstRow="1" w:lastRow="0" w:firstColumn="0" w:lastColumn="0" w:oddVBand="0" w:evenVBand="0" w:oddHBand="0" w:evenHBand="0" w:firstRowFirstColumn="0" w:firstRowLastColumn="0" w:lastRowFirstColumn="0" w:lastRowLastColumn="0"/>
+              <w:rPr>
+                <w:rFonts w:eastAsia="Times New Roman" w:cstheme="minorHAnsi"/>
+                <w:color w:val="363636" w:themeColor="background1" w:themeShade="80"/>
+              </w:rPr>
+            </w:pPr>
+            <w:r>
+              <w:rPr>
+                <w:rFonts w:eastAsia="Times New Roman" w:cstheme="minorHAnsi"/>
+                <w:color w:val="363636" w:themeColor="background1" w:themeShade="80"/>
+              </w:rPr>
+              <w:t>Data type</w:t>
+            </w:r>
+          </w:p>
+        </w:tc>
+      </w:tr>
+      <w:tr>
+        <w:trPr>
+          <w:cnfStyle w:val="000000100000" w:firstRow="0" w:lastRow="0" w:firstColumn="0" w:lastColumn="0" w:oddVBand="0" w:evenVBand="0" w:oddHBand="1" w:evenHBand="0" w:firstRowFirstColumn="0" w:firstRowLastColumn="0" w:lastRowFirstColumn="0" w:lastRowLastColumn="0"/>
+        </w:trPr>
+        <w:tc>
+          <w:tcPr>
+            <w:cnfStyle w:val="001000000000" w:firstRow="0" w:lastRow="0" w:firstColumn="1" w:lastColumn="0" w:oddVBand="0" w:evenVBand="0" w:oddHBand="0" w:evenHBand="0" w:firstRowFirstColumn="0" w:firstRowLastColumn="0" w:lastRowFirstColumn="0" w:lastRowLastColumn="0"/>
+            <w:tcW w:w="2695" w:type="dxa"/>
+          </w:tcPr>
+          <w:p>
+            <w:pPr>
+              <w:spacing w:line="235" w:lineRule="atLeast"/>
+              <w:rPr>
+                <w:rFonts w:eastAsia="Times New Roman" w:cstheme="minorHAnsi"/>
+                <w:color w:val="363636" w:themeColor="background1" w:themeShade="80"/>
+              </w:rPr>
+            </w:pPr>
+            <w:r>
+              <w:rPr>
+                <w:rFonts w:eastAsia="Times New Roman" w:cstheme="minorHAnsi"/>
+                <w:color w:val="363636" w:themeColor="background1" w:themeShade="80"/>
+              </w:rPr>
+              <w:t>Id</w:t>
+            </w:r>
+          </w:p>
+        </w:tc>
+        <w:tc>
+          <w:tcPr>
+            <w:tcW w:w="1530" w:type="dxa"/>
+          </w:tcPr>
+          <w:p>
+            <w:pPr>
+              <w:spacing w:line="235" w:lineRule="atLeast"/>
+              <w:cnfStyle w:val="000000100000" w:firstRow="0" w:lastRow="0" w:firstColumn="0" w:lastColumn="0" w:oddVBand="0" w:evenVBand="0" w:oddHBand="1" w:evenHBand="0" w:firstRowFirstColumn="0" w:firstRowLastColumn="0" w:lastRowFirstColumn="0" w:lastRowLastColumn="0"/>
+              <w:rPr>
+                <w:rFonts w:eastAsia="Times New Roman" w:cstheme="minorHAnsi"/>
+                <w:color w:val="363636" w:themeColor="background1" w:themeShade="80"/>
+              </w:rPr>
+            </w:pPr>
+            <w:r>
+              <w:rPr>
+                <w:rFonts w:eastAsia="Times New Roman" w:cstheme="minorHAnsi"/>
+                <w:color w:val="363636" w:themeColor="background1" w:themeShade="80"/>
+              </w:rPr>
+              <w:t>C</w:t>
+            </w:r>
+            <w:r>
+              <w:rPr>
+                <w:rFonts w:eastAsia="Times New Roman" w:cstheme="minorHAnsi"/>
+                <w:color w:val="363636" w:themeColor="background1" w:themeShade="80"/>
+              </w:rPr>
+              <w:t>haracter</w:t>
+            </w:r>
+          </w:p>
+        </w:tc>
+      </w:tr>
+      <w:tr>
+        <w:tc>
+          <w:tcPr>
+            <w:cnfStyle w:val="001000000000" w:firstRow="0" w:lastRow="0" w:firstColumn="1" w:lastColumn="0" w:oddVBand="0" w:evenVBand="0" w:oddHBand="0" w:evenHBand="0" w:firstRowFirstColumn="0" w:firstRowLastColumn="0" w:lastRowFirstColumn="0" w:lastRowLastColumn="0"/>
+            <w:tcW w:w="2695" w:type="dxa"/>
+          </w:tcPr>
+          <w:p>
+            <w:pPr>
+              <w:spacing w:line="235" w:lineRule="atLeast"/>
+              <w:rPr>
+                <w:rFonts w:eastAsia="Times New Roman" w:cstheme="minorHAnsi"/>
+                <w:color w:val="363636" w:themeColor="background1" w:themeShade="80"/>
+              </w:rPr>
+            </w:pPr>
+            <w:r>
+              <w:rPr>
+                <w:rFonts w:eastAsia="Times New Roman" w:cstheme="minorHAnsi"/>
+                <w:color w:val="363636" w:themeColor="background1" w:themeShade="80"/>
+              </w:rPr>
+              <w:t>Id2</w:t>
+            </w:r>
+          </w:p>
+        </w:tc>
+        <w:tc>
+          <w:tcPr>
+            <w:tcW w:w="1530" w:type="dxa"/>
+          </w:tcPr>
+          <w:p>
+            <w:pPr>
+              <w:spacing w:line="235" w:lineRule="atLeast"/>
+              <w:cnfStyle w:val="000000000000" w:firstRow="0" w:lastRow="0" w:firstColumn="0" w:lastColumn="0" w:oddVBand="0" w:evenVBand="0" w:oddHBand="0" w:evenHBand="0" w:firstRowFirstColumn="0" w:firstRowLastColumn="0" w:lastRowFirstColumn="0" w:lastRowLastColumn="0"/>
+              <w:rPr>
+                <w:rFonts w:eastAsia="Times New Roman" w:cstheme="minorHAnsi"/>
+                <w:color w:val="363636" w:themeColor="background1" w:themeShade="80"/>
+              </w:rPr>
+            </w:pPr>
+            <w:r>
+              <w:rPr>
+                <w:rFonts w:eastAsia="Times New Roman" w:cstheme="minorHAnsi"/>
+                <w:color w:val="363636" w:themeColor="background1" w:themeShade="80"/>
+              </w:rPr>
+              <w:t>Integer</w:t>
+            </w:r>
+          </w:p>
+        </w:tc>
+      </w:tr>
+      <w:tr>
+        <w:trPr>
+          <w:cnfStyle w:val="000000100000" w:firstRow="0" w:lastRow="0" w:firstColumn="0" w:lastColumn="0" w:oddVBand="0" w:evenVBand="0" w:oddHBand="1" w:evenHBand="0" w:firstRowFirstColumn="0" w:firstRowLastColumn="0" w:lastRowFirstColumn="0" w:lastRowLastColumn="0"/>
+        </w:trPr>
+        <w:tc>
+          <w:tcPr>
+            <w:cnfStyle w:val="001000000000" w:firstRow="0" w:lastRow="0" w:firstColumn="1" w:lastColumn="0" w:oddVBand="0" w:evenVBand="0" w:oddHBand="0" w:evenHBand="0" w:firstRowFirstColumn="0" w:firstRowLastColumn="0" w:lastRowFirstColumn="0" w:lastRowLastColumn="0"/>
+            <w:tcW w:w="2695" w:type="dxa"/>
+          </w:tcPr>
+          <w:p>
+            <w:pPr>
+              <w:spacing w:line="235" w:lineRule="atLeast"/>
+              <w:rPr>
+                <w:rFonts w:eastAsia="Times New Roman" w:cstheme="minorHAnsi"/>
+                <w:color w:val="363636" w:themeColor="background1" w:themeShade="80"/>
+              </w:rPr>
+            </w:pPr>
+            <w:r>
+              <w:rPr>
+                <w:rFonts w:eastAsia="Times New Roman" w:cstheme="minorHAnsi"/>
+                <w:color w:val="363636" w:themeColor="background1" w:themeShade="80"/>
+              </w:rPr>
+              <w:t>Geography</w:t>
+            </w:r>
+          </w:p>
+        </w:tc>
+        <w:tc>
+          <w:tcPr>
+            <w:tcW w:w="1530" w:type="dxa"/>
+          </w:tcPr>
+          <w:p>
+            <w:pPr>
+              <w:spacing w:line="235" w:lineRule="atLeast"/>
+              <w:cnfStyle w:val="000000100000" w:firstRow="0" w:lastRow="0" w:firstColumn="0" w:lastColumn="0" w:oddVBand="0" w:evenVBand="0" w:oddHBand="1" w:evenHBand="0" w:firstRowFirstColumn="0" w:firstRowLastColumn="0" w:lastRowFirstColumn="0" w:lastRowLastColumn="0"/>
+              <w:rPr>
+                <w:rFonts w:eastAsia="Times New Roman" w:cstheme="minorHAnsi"/>
+                <w:color w:val="363636" w:themeColor="background1" w:themeShade="80"/>
+              </w:rPr>
+            </w:pPr>
+            <w:r>
+              <w:rPr>
+                <w:rFonts w:eastAsia="Times New Roman" w:cstheme="minorHAnsi"/>
+                <w:color w:val="363636" w:themeColor="background1" w:themeShade="80"/>
+              </w:rPr>
+              <w:t>C</w:t>
+            </w:r>
+            <w:r>
+              <w:rPr>
+                <w:rFonts w:eastAsia="Times New Roman" w:cstheme="minorHAnsi"/>
+                <w:color w:val="363636" w:themeColor="background1" w:themeShade="80"/>
+              </w:rPr>
+              <w:t>haracter</w:t>
+            </w:r>
+          </w:p>
+        </w:tc>
+      </w:tr>
+      <w:tr>
+        <w:tc>
+          <w:tcPr>
+            <w:cnfStyle w:val="001000000000" w:firstRow="0" w:lastRow="0" w:firstColumn="1" w:lastColumn="0" w:oddVBand="0" w:evenVBand="0" w:oddHBand="0" w:evenHBand="0" w:firstRowFirstColumn="0" w:firstRowLastColumn="0" w:lastRowFirstColumn="0" w:lastRowLastColumn="0"/>
+            <w:tcW w:w="2695" w:type="dxa"/>
+          </w:tcPr>
+          <w:p>
+            <w:pPr>
+              <w:spacing w:line="235" w:lineRule="atLeast"/>
+              <w:rPr>
+                <w:rFonts w:eastAsia="Times New Roman" w:cstheme="minorHAnsi"/>
+                <w:color w:val="363636" w:themeColor="background1" w:themeShade="80"/>
+              </w:rPr>
+            </w:pPr>
+            <w:proofErr w:type="spellStart"/>
+            <w:r>
+              <w:rPr>
+                <w:rFonts w:eastAsia="Times New Roman" w:cstheme="minorHAnsi"/>
+                <w:color w:val="363636" w:themeColor="background1" w:themeShade="80"/>
+              </w:rPr>
+              <w:t>PopGroupID</w:t>
+            </w:r>
+            <w:proofErr w:type="spellEnd"/>
+          </w:p>
+        </w:tc>
+        <w:tc>
+          <w:tcPr>
+            <w:tcW w:w="1530" w:type="dxa"/>
+          </w:tcPr>
+          <w:p>
+            <w:pPr>
+              <w:spacing w:line="235" w:lineRule="atLeast"/>
+              <w:cnfStyle w:val="000000000000" w:firstRow="0" w:lastRow="0" w:firstColumn="0" w:lastColumn="0" w:oddVBand="0" w:evenVBand="0" w:oddHBand="0" w:evenHBand="0" w:firstRowFirstColumn="0" w:firstRowLastColumn="0" w:lastRowFirstColumn="0" w:lastRowLastColumn="0"/>
+              <w:rPr>
+                <w:rFonts w:eastAsia="Times New Roman" w:cstheme="minorHAnsi"/>
+                <w:color w:val="363636" w:themeColor="background1" w:themeShade="80"/>
+              </w:rPr>
+            </w:pPr>
+            <w:r>
+              <w:rPr>
+                <w:rFonts w:eastAsia="Times New Roman" w:cstheme="minorHAnsi"/>
+                <w:color w:val="363636" w:themeColor="background1" w:themeShade="80"/>
+              </w:rPr>
+              <w:t>C</w:t>
+            </w:r>
+            <w:r>
+              <w:rPr>
+                <w:rFonts w:eastAsia="Times New Roman" w:cstheme="minorHAnsi"/>
+                <w:color w:val="363636" w:themeColor="background1" w:themeShade="80"/>
+              </w:rPr>
+              <w:t>haracter</w:t>
+            </w:r>
+          </w:p>
+        </w:tc>
+      </w:tr>
+      <w:tr>
+        <w:trPr>
+          <w:cnfStyle w:val="000000100000" w:firstRow="0" w:lastRow="0" w:firstColumn="0" w:lastColumn="0" w:oddVBand="0" w:evenVBand="0" w:oddHBand="1" w:evenHBand="0" w:firstRowFirstColumn="0" w:firstRowLastColumn="0" w:lastRowFirstColumn="0" w:lastRowLastColumn="0"/>
+        </w:trPr>
+        <w:tc>
+          <w:tcPr>
+            <w:cnfStyle w:val="001000000000" w:firstRow="0" w:lastRow="0" w:firstColumn="1" w:lastColumn="0" w:oddVBand="0" w:evenVBand="0" w:oddHBand="0" w:evenHBand="0" w:firstRowFirstColumn="0" w:firstRowLastColumn="0" w:lastRowFirstColumn="0" w:lastRowLastColumn="0"/>
+            <w:tcW w:w="2695" w:type="dxa"/>
+          </w:tcPr>
+          <w:p>
+            <w:pPr>
+              <w:spacing w:line="235" w:lineRule="atLeast"/>
+              <w:rPr>
+                <w:rFonts w:eastAsia="Times New Roman" w:cstheme="minorHAnsi"/>
+                <w:color w:val="363636" w:themeColor="background1" w:themeShade="80"/>
+              </w:rPr>
+            </w:pPr>
+            <w:proofErr w:type="spellStart"/>
+            <w:r>
+              <w:rPr>
+                <w:rFonts w:eastAsia="Times New Roman" w:cstheme="minorHAnsi"/>
+                <w:color w:val="363636" w:themeColor="background1" w:themeShade="80"/>
+              </w:rPr>
+              <w:t>POPGROUP.display</w:t>
+            </w:r>
+            <w:proofErr w:type="spellEnd"/>
+            <w:r>
+              <w:rPr>
+                <w:rFonts w:eastAsia="Times New Roman" w:cstheme="minorHAnsi"/>
+                <w:color w:val="363636" w:themeColor="background1" w:themeShade="80"/>
+              </w:rPr>
+              <w:t>-label</w:t>
+            </w:r>
+          </w:p>
+        </w:tc>
+        <w:tc>
+          <w:tcPr>
+            <w:tcW w:w="1530" w:type="dxa"/>
+          </w:tcPr>
+          <w:p>
+            <w:pPr>
+              <w:spacing w:line="235" w:lineRule="atLeast"/>
+              <w:cnfStyle w:val="000000100000" w:firstRow="0" w:lastRow="0" w:firstColumn="0" w:lastColumn="0" w:oddVBand="0" w:evenVBand="0" w:oddHBand="1" w:evenHBand="0" w:firstRowFirstColumn="0" w:firstRowLastColumn="0" w:lastRowFirstColumn="0" w:lastRowLastColumn="0"/>
+              <w:rPr>
+                <w:rFonts w:eastAsia="Times New Roman" w:cstheme="minorHAnsi"/>
+                <w:color w:val="363636" w:themeColor="background1" w:themeShade="80"/>
+              </w:rPr>
+            </w:pPr>
+            <w:r>
+              <w:rPr>
+                <w:rFonts w:eastAsia="Times New Roman" w:cstheme="minorHAnsi"/>
+                <w:color w:val="363636" w:themeColor="background1" w:themeShade="80"/>
+              </w:rPr>
+              <w:t>C</w:t>
+            </w:r>
+            <w:r>
+              <w:rPr>
+                <w:rFonts w:eastAsia="Times New Roman" w:cstheme="minorHAnsi"/>
+                <w:color w:val="363636" w:themeColor="background1" w:themeShade="80"/>
+              </w:rPr>
+              <w:t>haracter</w:t>
+            </w:r>
+          </w:p>
+        </w:tc>
+      </w:tr>
+      <w:tr>
+        <w:tc>
+          <w:tcPr>
+            <w:cnfStyle w:val="001000000000" w:firstRow="0" w:lastRow="0" w:firstColumn="1" w:lastColumn="0" w:oddVBand="0" w:evenVBand="0" w:oddHBand="0" w:evenHBand="0" w:firstRowFirstColumn="0" w:firstRowLastColumn="0" w:lastRowFirstColumn="0" w:lastRowLastColumn="0"/>
+            <w:tcW w:w="2695" w:type="dxa"/>
+          </w:tcPr>
+          <w:p>
+            <w:pPr>
+              <w:spacing w:line="235" w:lineRule="atLeast"/>
+              <w:rPr>
+                <w:rFonts w:eastAsia="Times New Roman" w:cstheme="minorHAnsi"/>
+                <w:color w:val="363636" w:themeColor="background1" w:themeShade="80"/>
+              </w:rPr>
+            </w:pPr>
+            <w:proofErr w:type="spellStart"/>
+            <w:r>
+              <w:rPr>
+                <w:rFonts w:eastAsia="Times New Roman" w:cstheme="minorHAnsi"/>
+                <w:color w:val="363636" w:themeColor="background1" w:themeShade="80"/>
+              </w:rPr>
+              <w:t>RacesReported</w:t>
+            </w:r>
+            <w:proofErr w:type="spellEnd"/>
+          </w:p>
+        </w:tc>
+        <w:tc>
+          <w:tcPr>
+            <w:tcW w:w="1530" w:type="dxa"/>
+          </w:tcPr>
+          <w:p>
+            <w:pPr>
+              <w:spacing w:line="235" w:lineRule="atLeast"/>
+              <w:cnfStyle w:val="000000000000" w:firstRow="0" w:lastRow="0" w:firstColumn="0" w:lastColumn="0" w:oddVBand="0" w:evenVBand="0" w:oddHBand="0" w:evenHBand="0" w:firstRowFirstColumn="0" w:firstRowLastColumn="0" w:lastRowFirstColumn="0" w:lastRowLastColumn="0"/>
+              <w:rPr>
+                <w:rFonts w:eastAsia="Times New Roman" w:cstheme="minorHAnsi"/>
+                <w:color w:val="363636" w:themeColor="background1" w:themeShade="80"/>
+              </w:rPr>
+            </w:pPr>
+            <w:r>
+              <w:rPr>
+                <w:rFonts w:eastAsia="Times New Roman" w:cstheme="minorHAnsi"/>
+                <w:color w:val="363636" w:themeColor="background1" w:themeShade="80"/>
+              </w:rPr>
+              <w:t>C</w:t>
+            </w:r>
+            <w:r>
+              <w:rPr>
+                <w:rFonts w:eastAsia="Times New Roman" w:cstheme="minorHAnsi"/>
+                <w:color w:val="363636" w:themeColor="background1" w:themeShade="80"/>
+              </w:rPr>
+              <w:t>haracter</w:t>
+            </w:r>
+          </w:p>
+        </w:tc>
+      </w:tr>
+      <w:tr>
+        <w:trPr>
+          <w:cnfStyle w:val="000000100000" w:firstRow="0" w:lastRow="0" w:firstColumn="0" w:lastColumn="0" w:oddVBand="0" w:evenVBand="0" w:oddHBand="1" w:evenHBand="0" w:firstRowFirstColumn="0" w:firstRowLastColumn="0" w:lastRowFirstColumn="0" w:lastRowLastColumn="0"/>
+        </w:trPr>
+        <w:tc>
+          <w:tcPr>
+            <w:cnfStyle w:val="001000000000" w:firstRow="0" w:lastRow="0" w:firstColumn="1" w:lastColumn="0" w:oddVBand="0" w:evenVBand="0" w:oddHBand="0" w:evenHBand="0" w:firstRowFirstColumn="0" w:firstRowLastColumn="0" w:lastRowFirstColumn="0" w:lastRowLastColumn="0"/>
+            <w:tcW w:w="2695" w:type="dxa"/>
+          </w:tcPr>
+          <w:p>
+            <w:pPr>
+              <w:spacing w:line="235" w:lineRule="atLeast"/>
+              <w:rPr>
+                <w:rFonts w:eastAsia="Times New Roman" w:cstheme="minorHAnsi"/>
+                <w:color w:val="363636" w:themeColor="background1" w:themeShade="80"/>
+              </w:rPr>
+            </w:pPr>
+            <w:proofErr w:type="spellStart"/>
+            <w:r>
+              <w:rPr>
+                <w:rFonts w:eastAsia="Times New Roman" w:cstheme="minorHAnsi"/>
+                <w:color w:val="363636" w:themeColor="background1" w:themeShade="80"/>
+              </w:rPr>
+              <w:t>HSDegree</w:t>
+            </w:r>
+            <w:proofErr w:type="spellEnd"/>
+          </w:p>
+        </w:tc>
+        <w:tc>
+          <w:tcPr>
+            <w:tcW w:w="1530" w:type="dxa"/>
+          </w:tcPr>
+          <w:p>
+            <w:pPr>
+              <w:spacing w:line="235" w:lineRule="atLeast"/>
+              <w:cnfStyle w:val="000000100000" w:firstRow="0" w:lastRow="0" w:firstColumn="0" w:lastColumn="0" w:oddVBand="0" w:evenVBand="0" w:oddHBand="1" w:evenHBand="0" w:firstRowFirstColumn="0" w:firstRowLastColumn="0" w:lastRowFirstColumn="0" w:lastRowLastColumn="0"/>
+              <w:rPr>
+                <w:rFonts w:eastAsia="Times New Roman" w:cstheme="minorHAnsi"/>
+                <w:color w:val="363636" w:themeColor="background1" w:themeShade="80"/>
+              </w:rPr>
+            </w:pPr>
+            <w:r>
+              <w:rPr>
+                <w:rFonts w:eastAsia="Times New Roman" w:cstheme="minorHAnsi"/>
+                <w:color w:val="363636" w:themeColor="background1" w:themeShade="80"/>
+              </w:rPr>
+              <w:t>Number</w:t>
+            </w:r>
+          </w:p>
+        </w:tc>
+      </w:tr>
+      <w:tr>
+        <w:tc>
+          <w:tcPr>
+            <w:cnfStyle w:val="001000000000" w:firstRow="0" w:lastRow="0" w:firstColumn="1" w:lastColumn="0" w:oddVBand="0" w:evenVBand="0" w:oddHBand="0" w:evenHBand="0" w:firstRowFirstColumn="0" w:firstRowLastColumn="0" w:lastRowFirstColumn="0" w:lastRowLastColumn="0"/>
+            <w:tcW w:w="2695" w:type="dxa"/>
+          </w:tcPr>
+          <w:p>
+            <w:pPr>
+              <w:spacing w:line="235" w:lineRule="atLeast"/>
+              <w:rPr>
+                <w:rFonts w:eastAsia="Times New Roman" w:cstheme="minorHAnsi"/>
+                <w:color w:val="363636" w:themeColor="background1" w:themeShade="80"/>
+              </w:rPr>
+            </w:pPr>
+            <w:proofErr w:type="spellStart"/>
+            <w:r>
+              <w:rPr>
+                <w:rFonts w:eastAsia="Times New Roman" w:cstheme="minorHAnsi"/>
+                <w:color w:val="363636" w:themeColor="background1" w:themeShade="80"/>
+              </w:rPr>
+              <w:t>BachDegree</w:t>
+            </w:r>
+            <w:proofErr w:type="spellEnd"/>
+          </w:p>
+        </w:tc>
+        <w:tc>
+          <w:tcPr>
+            <w:tcW w:w="1530" w:type="dxa"/>
+          </w:tcPr>
+          <w:p>
+            <w:pPr>
+              <w:spacing w:line="235" w:lineRule="atLeast"/>
+              <w:cnfStyle w:val="000000000000" w:firstRow="0" w:lastRow="0" w:firstColumn="0" w:lastColumn="0" w:oddVBand="0" w:evenVBand="0" w:oddHBand="0" w:evenHBand="0" w:firstRowFirstColumn="0" w:firstRowLastColumn="0" w:lastRowFirstColumn="0" w:lastRowLastColumn="0"/>
+              <w:rPr>
+                <w:rFonts w:eastAsia="Times New Roman" w:cstheme="minorHAnsi"/>
+                <w:color w:val="363636" w:themeColor="background1" w:themeShade="80"/>
+              </w:rPr>
+            </w:pPr>
+            <w:r>
+              <w:rPr>
+                <w:rFonts w:eastAsia="Times New Roman" w:cstheme="minorHAnsi"/>
+                <w:color w:val="363636" w:themeColor="background1" w:themeShade="80"/>
+              </w:rPr>
+              <w:t>Number</w:t>
+            </w:r>
+          </w:p>
+        </w:tc>
+      </w:tr>
+    </w:tbl>
+    <w:p>
+      <w:pPr>
+        <w:spacing w:line="235" w:lineRule="atLeast"/>
+        <w:ind w:left="180"/>
+        <w:rPr>
+          <w:rFonts w:eastAsia="Times New Roman" w:cstheme="minorHAnsi"/>
+        </w:rPr>
+      </w:pPr>
+    </w:p>
+    <w:p>
+      <w:pPr>
+        <w:spacing w:line="235" w:lineRule="atLeast"/>
+        <w:ind w:left="180"/>
+        <w:rPr>
+          <w:rFonts w:eastAsia="Times New Roman" w:cstheme="minorHAnsi"/>
+        </w:rPr>
+      </w:pPr>
+    </w:p>
     <w:p>
       <w:pPr>
         <w:numPr>
@@ -173,6 +683,827 @@
         <w:spacing w:line="235" w:lineRule="atLeast"/>
         <w:rPr>
           <w:rFonts w:eastAsia="Times New Roman" w:cstheme="minorHAnsi"/>
+          <w:b/>
+        </w:rPr>
+      </w:pPr>
+      <w:proofErr w:type="spellStart"/>
+      <w:proofErr w:type="gramStart"/>
+      <w:r>
+        <w:rPr>
+          <w:rFonts w:eastAsia="Times New Roman" w:cstheme="minorHAnsi"/>
+          <w:b/>
+        </w:rPr>
+        <w:t>str</w:t>
+      </w:r>
+      <w:proofErr w:type="spellEnd"/>
+      <w:r>
+        <w:rPr>
+          <w:rFonts w:eastAsia="Times New Roman" w:cstheme="minorHAnsi"/>
+          <w:b/>
+        </w:rPr>
+        <w:t>()</w:t>
+      </w:r>
+      <w:proofErr w:type="gramEnd"/>
+    </w:p>
+    <w:p>
+      <w:pPr>
+        <w:pBdr>
+          <w:top w:val="single" w:sz="4" w:space="1" w:color="auto"/>
+          <w:left w:val="single" w:sz="4" w:space="4" w:color="auto"/>
+          <w:bottom w:val="single" w:sz="4" w:space="1" w:color="auto"/>
+          <w:right w:val="single" w:sz="4" w:space="4" w:color="auto"/>
+        </w:pBdr>
+        <w:spacing w:line="235" w:lineRule="atLeast"/>
+        <w:rPr>
+          <w:rFonts w:eastAsia="Times New Roman" w:cstheme="minorHAnsi"/>
+          <w:color w:val="0070C0"/>
+        </w:rPr>
+      </w:pPr>
+      <w:r>
+        <w:rPr>
+          <w:rFonts w:eastAsia="Times New Roman" w:cstheme="minorHAnsi"/>
+          <w:color w:val="0070C0"/>
+        </w:rPr>
+        <w:t xml:space="preserve">&gt; </w:t>
+      </w:r>
+      <w:proofErr w:type="spellStart"/>
+      <w:proofErr w:type="gramStart"/>
+      <w:r>
+        <w:rPr>
+          <w:rFonts w:eastAsia="Times New Roman" w:cstheme="minorHAnsi"/>
+          <w:color w:val="0070C0"/>
+        </w:rPr>
+        <w:t>str</w:t>
+      </w:r>
+      <w:proofErr w:type="spellEnd"/>
+      <w:r>
+        <w:rPr>
+          <w:rFonts w:eastAsia="Times New Roman" w:cstheme="minorHAnsi"/>
+          <w:color w:val="0070C0"/>
+        </w:rPr>
+        <w:t>(</w:t>
+      </w:r>
+      <w:proofErr w:type="spellStart"/>
+      <w:proofErr w:type="gramEnd"/>
+      <w:r>
+        <w:rPr>
+          <w:rFonts w:eastAsia="Times New Roman" w:cstheme="minorHAnsi"/>
+          <w:color w:val="0070C0"/>
+        </w:rPr>
+        <w:t>surveydata</w:t>
+      </w:r>
+      <w:proofErr w:type="spellEnd"/>
+      <w:r>
+        <w:rPr>
+          <w:rFonts w:eastAsia="Times New Roman" w:cstheme="minorHAnsi"/>
+          <w:color w:val="0070C0"/>
+        </w:rPr>
+        <w:t>)</w:t>
+      </w:r>
+    </w:p>
+    <w:p>
+      <w:pPr>
+        <w:pBdr>
+          <w:top w:val="single" w:sz="4" w:space="1" w:color="auto"/>
+          <w:left w:val="single" w:sz="4" w:space="4" w:color="auto"/>
+          <w:bottom w:val="single" w:sz="4" w:space="1" w:color="auto"/>
+          <w:right w:val="single" w:sz="4" w:space="4" w:color="auto"/>
+        </w:pBdr>
+        <w:spacing w:line="235" w:lineRule="atLeast"/>
+        <w:rPr>
+          <w:rFonts w:eastAsia="Times New Roman" w:cstheme="minorHAnsi"/>
+          <w:color w:val="0070C0"/>
+        </w:rPr>
+      </w:pPr>
+      <w:r>
+        <w:rPr>
+          <w:rFonts w:eastAsia="Times New Roman" w:cstheme="minorHAnsi"/>
+          <w:color w:val="0070C0"/>
+        </w:rPr>
+        <w:t>'</w:t>
+      </w:r>
+      <w:proofErr w:type="spellStart"/>
+      <w:r>
+        <w:rPr>
+          <w:rFonts w:eastAsia="Times New Roman" w:cstheme="minorHAnsi"/>
+          <w:color w:val="0070C0"/>
+        </w:rPr>
+        <w:t>data.frame</w:t>
+      </w:r>
+      <w:proofErr w:type="spellEnd"/>
+      <w:r>
+        <w:rPr>
+          <w:rFonts w:eastAsia="Times New Roman" w:cstheme="minorHAnsi"/>
+          <w:color w:val="0070C0"/>
+        </w:rPr>
+        <w:t>':</w:t>
+      </w:r>
+      <w:r>
+        <w:rPr>
+          <w:rFonts w:eastAsia="Times New Roman" w:cstheme="minorHAnsi"/>
+          <w:color w:val="0070C0"/>
+        </w:rPr>
+        <w:tab/>
+        <w:t xml:space="preserve">136 obs. </w:t>
+      </w:r>
+      <w:proofErr w:type="gramStart"/>
+      <w:r>
+        <w:rPr>
+          <w:rFonts w:eastAsia="Times New Roman" w:cstheme="minorHAnsi"/>
+          <w:color w:val="0070C0"/>
+        </w:rPr>
+        <w:t>of  8</w:t>
+      </w:r>
+      <w:proofErr w:type="gramEnd"/>
+      <w:r>
+        <w:rPr>
+          <w:rFonts w:eastAsia="Times New Roman" w:cstheme="minorHAnsi"/>
+          <w:color w:val="0070C0"/>
+        </w:rPr>
+        <w:t xml:space="preserve"> variables:</w:t>
+      </w:r>
+    </w:p>
+    <w:p>
+      <w:pPr>
+        <w:pBdr>
+          <w:top w:val="single" w:sz="4" w:space="1" w:color="auto"/>
+          <w:left w:val="single" w:sz="4" w:space="4" w:color="auto"/>
+          <w:bottom w:val="single" w:sz="4" w:space="1" w:color="auto"/>
+          <w:right w:val="single" w:sz="4" w:space="4" w:color="auto"/>
+        </w:pBdr>
+        <w:spacing w:line="235" w:lineRule="atLeast"/>
+        <w:rPr>
+          <w:rFonts w:eastAsia="Times New Roman" w:cstheme="minorHAnsi"/>
+          <w:color w:val="0070C0"/>
+        </w:rPr>
+      </w:pPr>
+      <w:r>
+        <w:rPr>
+          <w:rFonts w:eastAsia="Times New Roman" w:cstheme="minorHAnsi"/>
+          <w:color w:val="0070C0"/>
+        </w:rPr>
+        <w:t xml:space="preserve"> $ Id                    : </w:t>
+      </w:r>
+      <w:proofErr w:type="spellStart"/>
+      <w:proofErr w:type="gramStart"/>
+      <w:r>
+        <w:rPr>
+          <w:rFonts w:eastAsia="Times New Roman" w:cstheme="minorHAnsi"/>
+          <w:color w:val="0070C0"/>
+        </w:rPr>
+        <w:t>chr</w:t>
+      </w:r>
+      <w:proofErr w:type="spellEnd"/>
+      <w:r>
+        <w:rPr>
+          <w:rFonts w:eastAsia="Times New Roman" w:cstheme="minorHAnsi"/>
+          <w:color w:val="0070C0"/>
+        </w:rPr>
+        <w:t xml:space="preserve">  "</w:t>
+      </w:r>
+      <w:proofErr w:type="gramEnd"/>
+      <w:r>
+        <w:rPr>
+          <w:rFonts w:eastAsia="Times New Roman" w:cstheme="minorHAnsi"/>
+          <w:color w:val="0070C0"/>
+        </w:rPr>
+        <w:t>0500000US01073" "0500000US04013" "0500000US04019" "0500000US06001" ...</w:t>
+      </w:r>
+    </w:p>
+    <w:p>
+      <w:pPr>
+        <w:pBdr>
+          <w:top w:val="single" w:sz="4" w:space="1" w:color="auto"/>
+          <w:left w:val="single" w:sz="4" w:space="4" w:color="auto"/>
+          <w:bottom w:val="single" w:sz="4" w:space="1" w:color="auto"/>
+          <w:right w:val="single" w:sz="4" w:space="4" w:color="auto"/>
+        </w:pBdr>
+        <w:spacing w:line="235" w:lineRule="atLeast"/>
+        <w:rPr>
+          <w:rFonts w:eastAsia="Times New Roman" w:cstheme="minorHAnsi"/>
+          <w:color w:val="0070C0"/>
+        </w:rPr>
+      </w:pPr>
+      <w:r>
+        <w:rPr>
+          <w:rFonts w:eastAsia="Times New Roman" w:cstheme="minorHAnsi"/>
+          <w:color w:val="0070C0"/>
+        </w:rPr>
+        <w:t xml:space="preserve"> $ Id2                   : </w:t>
+      </w:r>
+      <w:proofErr w:type="spellStart"/>
+      <w:proofErr w:type="gramStart"/>
+      <w:r>
+        <w:rPr>
+          <w:rFonts w:eastAsia="Times New Roman" w:cstheme="minorHAnsi"/>
+          <w:color w:val="0070C0"/>
+        </w:rPr>
+        <w:t>int</w:t>
+      </w:r>
+      <w:proofErr w:type="spellEnd"/>
+      <w:r>
+        <w:rPr>
+          <w:rFonts w:eastAsia="Times New Roman" w:cstheme="minorHAnsi"/>
+          <w:color w:val="0070C0"/>
+        </w:rPr>
+        <w:t xml:space="preserve">  1073</w:t>
+      </w:r>
+      <w:proofErr w:type="gramEnd"/>
+      <w:r>
+        <w:rPr>
+          <w:rFonts w:eastAsia="Times New Roman" w:cstheme="minorHAnsi"/>
+          <w:color w:val="0070C0"/>
+        </w:rPr>
+        <w:t xml:space="preserve"> 4013 4019 6001 6013 6019 6029 6037 6059 6065 ...</w:t>
+      </w:r>
+    </w:p>
+    <w:p>
+      <w:pPr>
+        <w:pBdr>
+          <w:top w:val="single" w:sz="4" w:space="1" w:color="auto"/>
+          <w:left w:val="single" w:sz="4" w:space="4" w:color="auto"/>
+          <w:bottom w:val="single" w:sz="4" w:space="1" w:color="auto"/>
+          <w:right w:val="single" w:sz="4" w:space="4" w:color="auto"/>
+        </w:pBdr>
+        <w:spacing w:line="235" w:lineRule="atLeast"/>
+        <w:rPr>
+          <w:rFonts w:eastAsia="Times New Roman" w:cstheme="minorHAnsi"/>
+          <w:color w:val="0070C0"/>
+        </w:rPr>
+      </w:pPr>
+      <w:r>
+        <w:rPr>
+          <w:rFonts w:eastAsia="Times New Roman" w:cstheme="minorHAnsi"/>
+          <w:color w:val="0070C0"/>
+        </w:rPr>
+        <w:t xml:space="preserve"> $ Geography             : </w:t>
+      </w:r>
+      <w:proofErr w:type="spellStart"/>
+      <w:proofErr w:type="gramStart"/>
+      <w:r>
+        <w:rPr>
+          <w:rFonts w:eastAsia="Times New Roman" w:cstheme="minorHAnsi"/>
+          <w:color w:val="0070C0"/>
+        </w:rPr>
+        <w:t>chr</w:t>
+      </w:r>
+      <w:proofErr w:type="spellEnd"/>
+      <w:r>
+        <w:rPr>
+          <w:rFonts w:eastAsia="Times New Roman" w:cstheme="minorHAnsi"/>
+          <w:color w:val="0070C0"/>
+        </w:rPr>
+        <w:t xml:space="preserve">  "</w:t>
+      </w:r>
+      <w:proofErr w:type="gramEnd"/>
+      <w:r>
+        <w:rPr>
+          <w:rFonts w:eastAsia="Times New Roman" w:cstheme="minorHAnsi"/>
+          <w:color w:val="0070C0"/>
+        </w:rPr>
+        <w:t>Jefferson County, Alabama" "Maricopa County, Arizona" "Pima County, Arizona" "Alameda County, California" ...</w:t>
+      </w:r>
+    </w:p>
+    <w:p>
+      <w:pPr>
+        <w:pBdr>
+          <w:top w:val="single" w:sz="4" w:space="1" w:color="auto"/>
+          <w:left w:val="single" w:sz="4" w:space="4" w:color="auto"/>
+          <w:bottom w:val="single" w:sz="4" w:space="1" w:color="auto"/>
+          <w:right w:val="single" w:sz="4" w:space="4" w:color="auto"/>
+        </w:pBdr>
+        <w:spacing w:line="235" w:lineRule="atLeast"/>
+        <w:rPr>
+          <w:rFonts w:eastAsia="Times New Roman" w:cstheme="minorHAnsi"/>
+          <w:color w:val="0070C0"/>
+        </w:rPr>
+      </w:pPr>
+      <w:r>
+        <w:rPr>
+          <w:rFonts w:eastAsia="Times New Roman" w:cstheme="minorHAnsi"/>
+          <w:color w:val="0070C0"/>
+        </w:rPr>
+        <w:t xml:space="preserve"> $ </w:t>
+      </w:r>
+      <w:proofErr w:type="spellStart"/>
+      <w:r>
+        <w:rPr>
+          <w:rFonts w:eastAsia="Times New Roman" w:cstheme="minorHAnsi"/>
+          <w:color w:val="0070C0"/>
+        </w:rPr>
+        <w:t>PopGroupID</w:t>
+      </w:r>
+      <w:proofErr w:type="spellEnd"/>
+      <w:r>
+        <w:rPr>
+          <w:rFonts w:eastAsia="Times New Roman" w:cstheme="minorHAnsi"/>
+          <w:color w:val="0070C0"/>
+        </w:rPr>
+        <w:t xml:space="preserve">            : </w:t>
+      </w:r>
+      <w:proofErr w:type="spellStart"/>
+      <w:proofErr w:type="gramStart"/>
+      <w:r>
+        <w:rPr>
+          <w:rFonts w:eastAsia="Times New Roman" w:cstheme="minorHAnsi"/>
+          <w:color w:val="0070C0"/>
+        </w:rPr>
+        <w:t>int</w:t>
+      </w:r>
+      <w:proofErr w:type="spellEnd"/>
+      <w:r>
+        <w:rPr>
+          <w:rFonts w:eastAsia="Times New Roman" w:cstheme="minorHAnsi"/>
+          <w:color w:val="0070C0"/>
+        </w:rPr>
+        <w:t xml:space="preserve">  1</w:t>
+      </w:r>
+      <w:proofErr w:type="gramEnd"/>
+      <w:r>
+        <w:rPr>
+          <w:rFonts w:eastAsia="Times New Roman" w:cstheme="minorHAnsi"/>
+          <w:color w:val="0070C0"/>
+        </w:rPr>
+        <w:t xml:space="preserve"> 1 1 1 1 1 1 1 1 1 ...</w:t>
+      </w:r>
+    </w:p>
+    <w:p>
+      <w:pPr>
+        <w:pBdr>
+          <w:top w:val="single" w:sz="4" w:space="1" w:color="auto"/>
+          <w:left w:val="single" w:sz="4" w:space="4" w:color="auto"/>
+          <w:bottom w:val="single" w:sz="4" w:space="1" w:color="auto"/>
+          <w:right w:val="single" w:sz="4" w:space="4" w:color="auto"/>
+        </w:pBdr>
+        <w:spacing w:line="235" w:lineRule="atLeast"/>
+        <w:rPr>
+          <w:rFonts w:eastAsia="Times New Roman" w:cstheme="minorHAnsi"/>
+          <w:color w:val="0070C0"/>
+        </w:rPr>
+      </w:pPr>
+      <w:r>
+        <w:rPr>
+          <w:rFonts w:eastAsia="Times New Roman" w:cstheme="minorHAnsi"/>
+          <w:color w:val="0070C0"/>
+        </w:rPr>
+        <w:t xml:space="preserve"> $ </w:t>
+      </w:r>
+      <w:proofErr w:type="spellStart"/>
+      <w:r>
+        <w:rPr>
+          <w:rFonts w:eastAsia="Times New Roman" w:cstheme="minorHAnsi"/>
+          <w:color w:val="0070C0"/>
+        </w:rPr>
+        <w:t>POPGROUP.display.label</w:t>
+      </w:r>
+      <w:proofErr w:type="spellEnd"/>
+      <w:r>
+        <w:rPr>
+          <w:rFonts w:eastAsia="Times New Roman" w:cstheme="minorHAnsi"/>
+          <w:color w:val="0070C0"/>
+        </w:rPr>
+        <w:t xml:space="preserve">: </w:t>
+      </w:r>
+      <w:proofErr w:type="spellStart"/>
+      <w:r>
+        <w:rPr>
+          <w:rFonts w:eastAsia="Times New Roman" w:cstheme="minorHAnsi"/>
+          <w:color w:val="0070C0"/>
+        </w:rPr>
+        <w:t>chr</w:t>
+      </w:r>
+      <w:proofErr w:type="spellEnd"/>
+      <w:r>
+        <w:rPr>
+          <w:rFonts w:eastAsia="Times New Roman" w:cstheme="minorHAnsi"/>
+          <w:color w:val="0070C0"/>
+        </w:rPr>
+        <w:t xml:space="preserve">  "Total population" "Total population" "Total population" "Total population" ...</w:t>
+      </w:r>
+    </w:p>
+    <w:p>
+      <w:pPr>
+        <w:pBdr>
+          <w:top w:val="single" w:sz="4" w:space="1" w:color="auto"/>
+          <w:left w:val="single" w:sz="4" w:space="4" w:color="auto"/>
+          <w:bottom w:val="single" w:sz="4" w:space="1" w:color="auto"/>
+          <w:right w:val="single" w:sz="4" w:space="4" w:color="auto"/>
+        </w:pBdr>
+        <w:spacing w:line="235" w:lineRule="atLeast"/>
+        <w:rPr>
+          <w:rFonts w:eastAsia="Times New Roman" w:cstheme="minorHAnsi"/>
+          <w:color w:val="0070C0"/>
+        </w:rPr>
+      </w:pPr>
+      <w:r>
+        <w:rPr>
+          <w:rFonts w:eastAsia="Times New Roman" w:cstheme="minorHAnsi"/>
+          <w:color w:val="0070C0"/>
+        </w:rPr>
+        <w:t xml:space="preserve"> $ </w:t>
+      </w:r>
+      <w:proofErr w:type="spellStart"/>
+      <w:r>
+        <w:rPr>
+          <w:rFonts w:eastAsia="Times New Roman" w:cstheme="minorHAnsi"/>
+          <w:color w:val="0070C0"/>
+        </w:rPr>
+        <w:t>RacesReported</w:t>
+      </w:r>
+      <w:proofErr w:type="spellEnd"/>
+      <w:r>
+        <w:rPr>
+          <w:rFonts w:eastAsia="Times New Roman" w:cstheme="minorHAnsi"/>
+          <w:color w:val="0070C0"/>
+        </w:rPr>
+        <w:t xml:space="preserve">         : </w:t>
+      </w:r>
+      <w:proofErr w:type="spellStart"/>
+      <w:proofErr w:type="gramStart"/>
+      <w:r>
+        <w:rPr>
+          <w:rFonts w:eastAsia="Times New Roman" w:cstheme="minorHAnsi"/>
+          <w:color w:val="0070C0"/>
+        </w:rPr>
+        <w:t>int</w:t>
+      </w:r>
+      <w:proofErr w:type="spellEnd"/>
+      <w:r>
+        <w:rPr>
+          <w:rFonts w:eastAsia="Times New Roman" w:cstheme="minorHAnsi"/>
+          <w:color w:val="0070C0"/>
+        </w:rPr>
+        <w:t xml:space="preserve">  660793</w:t>
+      </w:r>
+      <w:proofErr w:type="gramEnd"/>
+      <w:r>
+        <w:rPr>
+          <w:rFonts w:eastAsia="Times New Roman" w:cstheme="minorHAnsi"/>
+          <w:color w:val="0070C0"/>
+        </w:rPr>
+        <w:t xml:space="preserve"> 4087191 1004516 1610921 1111339 965974 874589 10116705 3145515 2329271 ...</w:t>
+      </w:r>
+    </w:p>
+    <w:p>
+      <w:pPr>
+        <w:pBdr>
+          <w:top w:val="single" w:sz="4" w:space="1" w:color="auto"/>
+          <w:left w:val="single" w:sz="4" w:space="4" w:color="auto"/>
+          <w:bottom w:val="single" w:sz="4" w:space="1" w:color="auto"/>
+          <w:right w:val="single" w:sz="4" w:space="4" w:color="auto"/>
+        </w:pBdr>
+        <w:spacing w:line="235" w:lineRule="atLeast"/>
+        <w:rPr>
+          <w:rFonts w:eastAsia="Times New Roman" w:cstheme="minorHAnsi"/>
+          <w:color w:val="0070C0"/>
+        </w:rPr>
+      </w:pPr>
+      <w:r>
+        <w:rPr>
+          <w:rFonts w:eastAsia="Times New Roman" w:cstheme="minorHAnsi"/>
+          <w:color w:val="0070C0"/>
+        </w:rPr>
+        <w:t xml:space="preserve"> $ </w:t>
+      </w:r>
+      <w:proofErr w:type="spellStart"/>
+      <w:r>
+        <w:rPr>
+          <w:rFonts w:eastAsia="Times New Roman" w:cstheme="minorHAnsi"/>
+          <w:color w:val="0070C0"/>
+        </w:rPr>
+        <w:t>HSDegree</w:t>
+      </w:r>
+      <w:proofErr w:type="spellEnd"/>
+      <w:r>
+        <w:rPr>
+          <w:rFonts w:eastAsia="Times New Roman" w:cstheme="minorHAnsi"/>
+          <w:color w:val="0070C0"/>
+        </w:rPr>
+        <w:t xml:space="preserve">              : </w:t>
+      </w:r>
+      <w:proofErr w:type="spellStart"/>
+      <w:proofErr w:type="gramStart"/>
+      <w:r>
+        <w:rPr>
+          <w:rFonts w:eastAsia="Times New Roman" w:cstheme="minorHAnsi"/>
+          <w:color w:val="0070C0"/>
+        </w:rPr>
+        <w:t>num</w:t>
+      </w:r>
+      <w:proofErr w:type="spellEnd"/>
+      <w:r>
+        <w:rPr>
+          <w:rFonts w:eastAsia="Times New Roman" w:cstheme="minorHAnsi"/>
+          <w:color w:val="0070C0"/>
+        </w:rPr>
+        <w:t xml:space="preserve">  89.1</w:t>
+      </w:r>
+      <w:proofErr w:type="gramEnd"/>
+      <w:r>
+        <w:rPr>
+          <w:rFonts w:eastAsia="Times New Roman" w:cstheme="minorHAnsi"/>
+          <w:color w:val="0070C0"/>
+        </w:rPr>
+        <w:t xml:space="preserve"> 86.8 88 86.9 88.8 73.6 74.5 77.5 84.6 80.6 ...</w:t>
+      </w:r>
+    </w:p>
+    <w:p>
+      <w:pPr>
+        <w:pBdr>
+          <w:top w:val="single" w:sz="4" w:space="1" w:color="auto"/>
+          <w:left w:val="single" w:sz="4" w:space="4" w:color="auto"/>
+          <w:bottom w:val="single" w:sz="4" w:space="1" w:color="auto"/>
+          <w:right w:val="single" w:sz="4" w:space="4" w:color="auto"/>
+        </w:pBdr>
+        <w:spacing w:line="235" w:lineRule="atLeast"/>
+        <w:rPr>
+          <w:rFonts w:eastAsia="Times New Roman" w:cstheme="minorHAnsi"/>
+          <w:color w:val="0070C0"/>
+        </w:rPr>
+      </w:pPr>
+      <w:r>
+        <w:rPr>
+          <w:rFonts w:eastAsia="Times New Roman" w:cstheme="minorHAnsi"/>
+          <w:color w:val="0070C0"/>
+        </w:rPr>
+        <w:t xml:space="preserve"> $ </w:t>
+      </w:r>
+      <w:proofErr w:type="spellStart"/>
+      <w:r>
+        <w:rPr>
+          <w:rFonts w:eastAsia="Times New Roman" w:cstheme="minorHAnsi"/>
+          <w:color w:val="0070C0"/>
+        </w:rPr>
+        <w:t>BachDegree</w:t>
+      </w:r>
+      <w:proofErr w:type="spellEnd"/>
+      <w:r>
+        <w:rPr>
+          <w:rFonts w:eastAsia="Times New Roman" w:cstheme="minorHAnsi"/>
+          <w:color w:val="0070C0"/>
+        </w:rPr>
+        <w:t xml:space="preserve">            : </w:t>
+      </w:r>
+      <w:proofErr w:type="spellStart"/>
+      <w:proofErr w:type="gramStart"/>
+      <w:r>
+        <w:rPr>
+          <w:rFonts w:eastAsia="Times New Roman" w:cstheme="minorHAnsi"/>
+          <w:color w:val="0070C0"/>
+        </w:rPr>
+        <w:t>num</w:t>
+      </w:r>
+      <w:proofErr w:type="spellEnd"/>
+      <w:r>
+        <w:rPr>
+          <w:rFonts w:eastAsia="Times New Roman" w:cstheme="minorHAnsi"/>
+          <w:color w:val="0070C0"/>
+        </w:rPr>
+        <w:t xml:space="preserve">  30.5</w:t>
+      </w:r>
+      <w:proofErr w:type="gramEnd"/>
+      <w:r>
+        <w:rPr>
+          <w:rFonts w:eastAsia="Times New Roman" w:cstheme="minorHAnsi"/>
+          <w:color w:val="0070C0"/>
+        </w:rPr>
+        <w:t xml:space="preserve"> 30.2 30.8 42.8 39.7 19.7 15.4 30.3 38 20.7 ...</w:t>
+      </w:r>
+    </w:p>
+    <w:p>
+      <w:pPr>
+        <w:spacing w:line="235" w:lineRule="atLeast"/>
+        <w:rPr>
+          <w:rFonts w:eastAsia="Times New Roman" w:cstheme="minorHAnsi"/>
+          <w:b/>
+        </w:rPr>
+      </w:pPr>
+    </w:p>
+    <w:p>
+      <w:pPr>
+        <w:spacing w:line="235" w:lineRule="atLeast"/>
+        <w:rPr>
+          <w:rFonts w:eastAsia="Times New Roman" w:cstheme="minorHAnsi"/>
+          <w:b/>
+        </w:rPr>
+      </w:pPr>
+      <w:proofErr w:type="spellStart"/>
+      <w:proofErr w:type="gramStart"/>
+      <w:r>
+        <w:rPr>
+          <w:rFonts w:eastAsia="Times New Roman" w:cstheme="minorHAnsi"/>
+          <w:b/>
+        </w:rPr>
+        <w:t>nrow</w:t>
+      </w:r>
+      <w:proofErr w:type="spellEnd"/>
+      <w:r>
+        <w:rPr>
+          <w:rFonts w:eastAsia="Times New Roman" w:cstheme="minorHAnsi"/>
+          <w:b/>
+        </w:rPr>
+        <w:t>()</w:t>
+      </w:r>
+      <w:proofErr w:type="gramEnd"/>
+    </w:p>
+    <w:p>
+      <w:pPr>
+        <w:pBdr>
+          <w:top w:val="single" w:sz="4" w:space="1" w:color="auto"/>
+          <w:left w:val="single" w:sz="4" w:space="4" w:color="auto"/>
+          <w:bottom w:val="single" w:sz="4" w:space="1" w:color="auto"/>
+          <w:right w:val="single" w:sz="4" w:space="4" w:color="auto"/>
+        </w:pBdr>
+        <w:spacing w:line="235" w:lineRule="atLeast"/>
+        <w:rPr>
+          <w:rFonts w:eastAsia="Times New Roman" w:cstheme="minorHAnsi"/>
+          <w:color w:val="0070C0"/>
+        </w:rPr>
+      </w:pPr>
+      <w:r>
+        <w:rPr>
+          <w:rFonts w:eastAsia="Times New Roman" w:cstheme="minorHAnsi"/>
+          <w:color w:val="0070C0"/>
+        </w:rPr>
+        <w:t xml:space="preserve">&gt; </w:t>
+      </w:r>
+      <w:proofErr w:type="spellStart"/>
+      <w:proofErr w:type="gramStart"/>
+      <w:r>
+        <w:rPr>
+          <w:rFonts w:eastAsia="Times New Roman" w:cstheme="minorHAnsi"/>
+          <w:color w:val="0070C0"/>
+        </w:rPr>
+        <w:t>nrow</w:t>
+      </w:r>
+      <w:proofErr w:type="spellEnd"/>
+      <w:r>
+        <w:rPr>
+          <w:rFonts w:eastAsia="Times New Roman" w:cstheme="minorHAnsi"/>
+          <w:color w:val="0070C0"/>
+        </w:rPr>
+        <w:t>(</w:t>
+      </w:r>
+      <w:proofErr w:type="spellStart"/>
+      <w:proofErr w:type="gramEnd"/>
+      <w:r>
+        <w:rPr>
+          <w:rFonts w:eastAsia="Times New Roman" w:cstheme="minorHAnsi"/>
+          <w:color w:val="0070C0"/>
+        </w:rPr>
+        <w:t>surveydata</w:t>
+      </w:r>
+      <w:proofErr w:type="spellEnd"/>
+      <w:r>
+        <w:rPr>
+          <w:rFonts w:eastAsia="Times New Roman" w:cstheme="minorHAnsi"/>
+          <w:color w:val="0070C0"/>
+        </w:rPr>
+        <w:t>)</w:t>
+      </w:r>
+    </w:p>
+    <w:p>
+      <w:pPr>
+        <w:pBdr>
+          <w:top w:val="single" w:sz="4" w:space="1" w:color="auto"/>
+          <w:left w:val="single" w:sz="4" w:space="4" w:color="auto"/>
+          <w:bottom w:val="single" w:sz="4" w:space="1" w:color="auto"/>
+          <w:right w:val="single" w:sz="4" w:space="4" w:color="auto"/>
+        </w:pBdr>
+        <w:spacing w:line="235" w:lineRule="atLeast"/>
+        <w:rPr>
+          <w:rFonts w:eastAsia="Times New Roman" w:cstheme="minorHAnsi"/>
+          <w:color w:val="0070C0"/>
+        </w:rPr>
+      </w:pPr>
+      <w:r>
+        <w:rPr>
+          <w:rFonts w:eastAsia="Times New Roman" w:cstheme="minorHAnsi"/>
+          <w:color w:val="0070C0"/>
+        </w:rPr>
+        <w:t>[1] 136</w:t>
+      </w:r>
+    </w:p>
+    <w:p>
+      <w:pPr>
+        <w:spacing w:line="235" w:lineRule="atLeast"/>
+        <w:rPr>
+          <w:rFonts w:eastAsia="Times New Roman" w:cstheme="minorHAnsi"/>
+          <w:b/>
+        </w:rPr>
+      </w:pPr>
+    </w:p>
+    <w:p>
+      <w:pPr>
+        <w:spacing w:line="235" w:lineRule="atLeast"/>
+        <w:rPr>
+          <w:rFonts w:eastAsia="Times New Roman" w:cstheme="minorHAnsi"/>
+          <w:b/>
+        </w:rPr>
+      </w:pPr>
+      <w:proofErr w:type="spellStart"/>
+      <w:proofErr w:type="gramStart"/>
+      <w:r>
+        <w:rPr>
+          <w:rFonts w:eastAsia="Times New Roman" w:cstheme="minorHAnsi"/>
+          <w:b/>
+        </w:rPr>
+        <w:t>ncol</w:t>
+      </w:r>
+      <w:proofErr w:type="spellEnd"/>
+      <w:r>
+        <w:rPr>
+          <w:rFonts w:eastAsia="Times New Roman" w:cstheme="minorHAnsi"/>
+          <w:b/>
+        </w:rPr>
+        <w:t>()</w:t>
+      </w:r>
+      <w:proofErr w:type="gramEnd"/>
+    </w:p>
+    <w:p>
+      <w:pPr>
+        <w:pBdr>
+          <w:top w:val="single" w:sz="4" w:space="1" w:color="auto"/>
+          <w:left w:val="single" w:sz="4" w:space="4" w:color="auto"/>
+          <w:bottom w:val="single" w:sz="4" w:space="1" w:color="auto"/>
+          <w:right w:val="single" w:sz="4" w:space="4" w:color="auto"/>
+        </w:pBdr>
+        <w:spacing w:line="235" w:lineRule="atLeast"/>
+        <w:rPr>
+          <w:rFonts w:eastAsia="Times New Roman" w:cstheme="minorHAnsi"/>
+          <w:color w:val="0070C0"/>
+        </w:rPr>
+      </w:pPr>
+      <w:r>
+        <w:rPr>
+          <w:rFonts w:eastAsia="Times New Roman" w:cstheme="minorHAnsi"/>
+          <w:color w:val="0070C0"/>
+        </w:rPr>
+        <w:t xml:space="preserve">&gt; </w:t>
+      </w:r>
+      <w:proofErr w:type="spellStart"/>
+      <w:proofErr w:type="gramStart"/>
+      <w:r>
+        <w:rPr>
+          <w:rFonts w:eastAsia="Times New Roman" w:cstheme="minorHAnsi"/>
+          <w:color w:val="0070C0"/>
+        </w:rPr>
+        <w:t>ncol</w:t>
+      </w:r>
+      <w:proofErr w:type="spellEnd"/>
+      <w:r>
+        <w:rPr>
+          <w:rFonts w:eastAsia="Times New Roman" w:cstheme="minorHAnsi"/>
+          <w:color w:val="0070C0"/>
+        </w:rPr>
+        <w:t>(</w:t>
+      </w:r>
+      <w:proofErr w:type="spellStart"/>
+      <w:proofErr w:type="gramEnd"/>
+      <w:r>
+        <w:rPr>
+          <w:rFonts w:eastAsia="Times New Roman" w:cstheme="minorHAnsi"/>
+          <w:color w:val="0070C0"/>
+        </w:rPr>
+        <w:t>surveydata</w:t>
+      </w:r>
+      <w:proofErr w:type="spellEnd"/>
+      <w:r>
+        <w:rPr>
+          <w:rFonts w:eastAsia="Times New Roman" w:cstheme="minorHAnsi"/>
+          <w:color w:val="0070C0"/>
+        </w:rPr>
+        <w:t>)</w:t>
+      </w:r>
+    </w:p>
+    <w:p>
+      <w:pPr>
+        <w:pBdr>
+          <w:top w:val="single" w:sz="4" w:space="1" w:color="auto"/>
+          <w:left w:val="single" w:sz="4" w:space="4" w:color="auto"/>
+          <w:bottom w:val="single" w:sz="4" w:space="1" w:color="auto"/>
+          <w:right w:val="single" w:sz="4" w:space="4" w:color="auto"/>
+        </w:pBdr>
+        <w:spacing w:line="235" w:lineRule="atLeast"/>
+        <w:rPr>
+          <w:rFonts w:eastAsia="Times New Roman" w:cstheme="minorHAnsi"/>
+          <w:color w:val="0070C0"/>
+        </w:rPr>
+      </w:pPr>
+      <w:r>
+        <w:rPr>
+          <w:rFonts w:eastAsia="Times New Roman" w:cstheme="minorHAnsi"/>
+          <w:color w:val="0070C0"/>
+        </w:rPr>
+        <w:t>[1] 8</w:t>
+      </w:r>
+    </w:p>
+    <w:p>
+      <w:pPr>
+        <w:spacing w:line="235" w:lineRule="atLeast"/>
+        <w:rPr>
+          <w:rFonts w:eastAsia="Times New Roman" w:cstheme="minorHAnsi"/>
+          <w:b/>
         </w:rPr>
       </w:pPr>
     </w:p>
@@ -244,14 +1575,71 @@
         <w:rPr>
           <w:rFonts w:eastAsia="Times New Roman" w:cstheme="minorHAnsi"/>
         </w:rPr>
+        <w:lastRenderedPageBreak/>
         <w:t>Include a Title and appropriate X/Y axis labels on your Histogram Plot.</w:t>
       </w:r>
     </w:p>
     <w:p>
       <w:pPr>
-        <w:pStyle w:val="ListParagraph"/>
-        <w:spacing w:line="235" w:lineRule="atLeast"/>
-        <w:ind w:left="2880"/>
+        <w:spacing w:line="235" w:lineRule="atLeast"/>
+        <w:jc w:val="center"/>
+        <w:rPr>
+          <w:rFonts w:eastAsia="Times New Roman" w:cstheme="minorHAnsi"/>
+        </w:rPr>
+      </w:pPr>
+      <w:r>
+        <w:rPr>
+          <w:noProof/>
+        </w:rPr>
+        <w:drawing>
+          <wp:inline distT="0" distB="0" distL="0" distR="0" wp14:anchorId="3EBD9D7F" wp14:editId="374EBEE6">
+            <wp:extent cx="4638675" cy="3674761"/>
+            <wp:effectExtent l="19050" t="19050" r="9525" b="20955"/>
+            <wp:docPr id="1" name="Picture 1"/>
+            <wp:cNvGraphicFramePr>
+              <a:graphicFrameLocks xmlns:a="http://schemas.openxmlformats.org/drawingml/2006/main" noChangeAspect="1"/>
+            </wp:cNvGraphicFramePr>
+            <a:graphic xmlns:a="http://schemas.openxmlformats.org/drawingml/2006/main">
+              <a:graphicData uri="http://schemas.openxmlformats.org/drawingml/2006/picture">
+                <pic:pic xmlns:pic="http://schemas.openxmlformats.org/drawingml/2006/picture">
+                  <pic:nvPicPr>
+                    <pic:cNvPr id="1" name=""/>
+                    <pic:cNvPicPr/>
+                  </pic:nvPicPr>
+                  <pic:blipFill>
+                    <a:blip r:embed="rId6"/>
+                    <a:stretch>
+                      <a:fillRect/>
+                    </a:stretch>
+                  </pic:blipFill>
+                  <pic:spPr>
+                    <a:xfrm>
+                      <a:off x="0" y="0"/>
+                      <a:ext cx="4655326" cy="3687952"/>
+                    </a:xfrm>
+                    <a:prstGeom prst="rect">
+                      <a:avLst/>
+                    </a:prstGeom>
+                    <a:ln>
+                      <a:solidFill>
+                        <a:schemeClr val="bg1">
+                          <a:lumMod val="60000"/>
+                          <a:lumOff val="40000"/>
+                        </a:schemeClr>
+                      </a:solidFill>
+                    </a:ln>
+                  </pic:spPr>
+                </pic:pic>
+              </a:graphicData>
+            </a:graphic>
+          </wp:inline>
+        </w:drawing>
+      </w:r>
+    </w:p>
+    <w:p>
+      <w:pPr>
+        <w:spacing w:line="235" w:lineRule="atLeast"/>
+        <w:jc w:val="center"/>
         <w:rPr>
           <w:rFonts w:eastAsia="Times New Roman" w:cstheme="minorHAnsi"/>
         </w:rPr>
@@ -293,6 +1681,19 @@
         </w:rPr>
         <w:t>Based on what you see in this histogram, is the data distribution unimodal?</w:t>
       </w:r>
+      <w:r>
+        <w:rPr>
+          <w:rFonts w:eastAsia="Times New Roman" w:cstheme="minorHAnsi"/>
+        </w:rPr>
+        <w:t xml:space="preserve"> </w:t>
+      </w:r>
+      <w:r>
+        <w:rPr>
+          <w:rFonts w:eastAsia="Times New Roman" w:cstheme="minorHAnsi"/>
+          <w:color w:val="0070C0"/>
+        </w:rPr>
+        <w:t>– Yes the data distribution unimodal (one peak in the distribution)</w:t>
+      </w:r>
     </w:p>
     <w:p>
       <w:pPr>
@@ -311,6 +1712,27 @@
         </w:rPr>
         <w:t>Is it approximately symmetrical?</w:t>
       </w:r>
+      <w:r>
+        <w:rPr>
+          <w:rFonts w:eastAsia="Times New Roman" w:cstheme="minorHAnsi"/>
+          <w:color w:val="0070C0"/>
+        </w:rPr>
+        <w:t xml:space="preserve"> – </w:t>
+      </w:r>
+      <w:r>
+        <w:rPr>
+          <w:rFonts w:eastAsia="Times New Roman" w:cstheme="minorHAnsi"/>
+          <w:color w:val="0070C0"/>
+        </w:rPr>
+        <w:t xml:space="preserve">No. It is </w:t>
+      </w:r>
+      <w:r>
+        <w:rPr>
+          <w:rFonts w:eastAsia="Times New Roman" w:cstheme="minorHAnsi"/>
+          <w:color w:val="0070C0"/>
+        </w:rPr>
+        <w:t>negatively skewed.</w:t>
+      </w:r>
     </w:p>
     <w:p>
       <w:pPr>
@@ -329,6 +1751,34 @@
         </w:rPr>
         <w:t>Is it approximately bell-shaped?</w:t>
       </w:r>
+      <w:r>
+        <w:rPr>
+          <w:rFonts w:eastAsia="Times New Roman" w:cstheme="minorHAnsi"/>
+          <w:color w:val="0070C0"/>
+        </w:rPr>
+        <w:t xml:space="preserve"> –</w:t>
+      </w:r>
+      <w:r>
+        <w:rPr>
+          <w:rFonts w:eastAsia="Times New Roman" w:cstheme="minorHAnsi"/>
+          <w:color w:val="0070C0"/>
+        </w:rPr>
+        <w:t xml:space="preserve"> Yes with a </w:t>
+      </w:r>
+      <w:r>
+        <w:rPr>
+          <w:rFonts w:eastAsia="Times New Roman" w:cstheme="minorHAnsi"/>
+          <w:color w:val="0070C0"/>
+        </w:rPr>
+        <w:t>negative</w:t>
+      </w:r>
+      <w:r>
+        <w:rPr>
+          <w:rFonts w:eastAsia="Times New Roman" w:cstheme="minorHAnsi"/>
+          <w:color w:val="0070C0"/>
+        </w:rPr>
+        <w:t xml:space="preserve"> skew.</w:t>
+      </w:r>
     </w:p>
     <w:p>
       <w:pPr>
@@ -347,6 +1797,34 @@
         </w:rPr>
         <w:t>Is it approximately normal?</w:t>
       </w:r>
+      <w:r>
+        <w:rPr>
+          <w:rFonts w:eastAsia="Times New Roman" w:cstheme="minorHAnsi"/>
+          <w:color w:val="0070C0"/>
+        </w:rPr>
+        <w:t xml:space="preserve"> – No. It is </w:t>
+      </w:r>
+      <w:r>
+        <w:rPr>
+          <w:rFonts w:eastAsia="Times New Roman" w:cstheme="minorHAnsi"/>
+          <w:color w:val="0070C0"/>
+        </w:rPr>
+        <w:t>negatively</w:t>
+      </w:r>
+      <w:r>
+        <w:rPr>
+          <w:rFonts w:eastAsia="Times New Roman" w:cstheme="minorHAnsi"/>
+          <w:color w:val="0070C0"/>
+        </w:rPr>
+        <w:t xml:space="preserve"> </w:t>
+      </w:r>
+      <w:r>
+        <w:rPr>
+          <w:rFonts w:eastAsia="Times New Roman" w:cstheme="minorHAnsi"/>
+          <w:color w:val="0070C0"/>
+        </w:rPr>
+        <w:t>skewed.</w:t>
+      </w:r>
     </w:p>
     <w:p>
       <w:pPr>
@@ -365,6 +1843,47 @@
         </w:rPr>
         <w:t>If not normal, is the distribution skewed? If so, in which direction?</w:t>
       </w:r>
+      <w:r>
+        <w:rPr>
+          <w:rFonts w:eastAsia="Times New Roman" w:cstheme="minorHAnsi"/>
+          <w:color w:val="0070C0"/>
+        </w:rPr>
+        <w:t xml:space="preserve"> –</w:t>
+      </w:r>
+      <w:r>
+        <w:rPr>
+          <w:rFonts w:eastAsia="Times New Roman" w:cstheme="minorHAnsi"/>
+        </w:rPr>
+        <w:t xml:space="preserve"> </w:t>
+      </w:r>
+      <w:r>
+        <w:rPr>
+          <w:rFonts w:eastAsia="Times New Roman" w:cstheme="minorHAnsi"/>
+          <w:color w:val="0070C0"/>
+        </w:rPr>
+        <w:t xml:space="preserve">No. It is </w:t>
+      </w:r>
+      <w:r>
+        <w:rPr>
+          <w:rFonts w:eastAsia="Times New Roman" w:cstheme="minorHAnsi"/>
+          <w:color w:val="0070C0"/>
+        </w:rPr>
+        <w:t>negatively</w:t>
+      </w:r>
+      <w:r>
+        <w:rPr>
+          <w:rFonts w:eastAsia="Times New Roman" w:cstheme="minorHAnsi"/>
+          <w:color w:val="0070C0"/>
+        </w:rPr>
+        <w:t xml:space="preserve"> </w:t>
+      </w:r>
+      <w:r>
+        <w:rPr>
+          <w:rFonts w:eastAsia="Times New Roman" w:cstheme="minorHAnsi"/>
+          <w:color w:val="0070C0"/>
+        </w:rPr>
+        <w:t>skewed.</w:t>
+      </w:r>
     </w:p>
     <w:p>
       <w:pPr>
@@ -386,9 +1905,76 @@
     </w:p>
     <w:p>
       <w:pPr>
+        <w:spacing w:line="235" w:lineRule="atLeast"/>
+        <w:ind w:left="2520"/>
+        <w:rPr>
+          <w:rFonts w:eastAsia="Times New Roman" w:cstheme="minorHAnsi"/>
+        </w:rPr>
+      </w:pPr>
+    </w:p>
+    <w:p>
+      <w:pPr>
+        <w:spacing w:line="235" w:lineRule="atLeast"/>
+        <w:jc w:val="center"/>
+        <w:rPr>
+          <w:rFonts w:eastAsia="Times New Roman" w:cstheme="minorHAnsi"/>
+        </w:rPr>
+      </w:pPr>
+      <w:r>
+        <w:rPr>
+          <w:noProof/>
+        </w:rPr>
+        <w:lastRenderedPageBreak/>
+        <w:drawing>
+          <wp:inline distT="0" distB="0" distL="0" distR="0" wp14:anchorId="6479935B" wp14:editId="7F11A2D7">
+            <wp:extent cx="4610735" cy="3698441"/>
+            <wp:effectExtent l="19050" t="19050" r="18415" b="16510"/>
+            <wp:docPr id="3" name="Picture 3"/>
+            <wp:cNvGraphicFramePr>
+              <a:graphicFrameLocks xmlns:a="http://schemas.openxmlformats.org/drawingml/2006/main" noChangeAspect="1"/>
+            </wp:cNvGraphicFramePr>
+            <a:graphic xmlns:a="http://schemas.openxmlformats.org/drawingml/2006/main">
+              <a:graphicData uri="http://schemas.openxmlformats.org/drawingml/2006/picture">
+                <pic:pic xmlns:pic="http://schemas.openxmlformats.org/drawingml/2006/picture">
+                  <pic:nvPicPr>
+                    <pic:cNvPr id="1" name=""/>
+                    <pic:cNvPicPr/>
+                  </pic:nvPicPr>
+                  <pic:blipFill>
+                    <a:blip r:embed="rId7"/>
+                    <a:stretch>
+                      <a:fillRect/>
+                    </a:stretch>
+                  </pic:blipFill>
+                  <pic:spPr>
+                    <a:xfrm>
+                      <a:off x="0" y="0"/>
+                      <a:ext cx="4642949" cy="3724281"/>
+                    </a:xfrm>
+                    <a:prstGeom prst="rect">
+                      <a:avLst/>
+                    </a:prstGeom>
+                    <a:ln>
+                      <a:solidFill>
+                        <a:schemeClr val="bg1">
+                          <a:lumMod val="60000"/>
+                          <a:lumOff val="40000"/>
+                        </a:schemeClr>
+                      </a:solidFill>
+                    </a:ln>
+                  </pic:spPr>
+                </pic:pic>
+              </a:graphicData>
+            </a:graphic>
+          </wp:inline>
+        </w:drawing>
+      </w:r>
+    </w:p>
+    <w:p>
+      <w:pPr>
         <w:numPr>
           <w:ilvl w:val="3"/>
-          <w:numId w:val="7"/>
+          <w:numId w:val="5"/>
         </w:numPr>
         <w:spacing w:line="235" w:lineRule="atLeast"/>
         <w:rPr>
@@ -400,6 +1986,54 @@
           <w:rFonts w:eastAsia="Times New Roman" w:cstheme="minorHAnsi"/>
         </w:rPr>
         <w:t>Explain whether a normal distribution can accurately be used as a model for this data.</w:t>
+      </w:r>
+      <w:r>
+        <w:rPr>
+          <w:rFonts w:eastAsia="Times New Roman" w:cstheme="minorHAnsi"/>
+          <w:color w:val="0070C0"/>
+        </w:rPr>
+        <w:t xml:space="preserve"> </w:t>
+      </w:r>
+      <w:r>
+        <w:rPr>
+          <w:rFonts w:eastAsia="Times New Roman" w:cstheme="minorHAnsi"/>
+          <w:color w:val="0070C0"/>
+        </w:rPr>
+        <w:t>–</w:t>
+      </w:r>
+      <w:r>
+        <w:rPr>
+          <w:rFonts w:eastAsia="Times New Roman" w:cstheme="minorHAnsi"/>
+        </w:rPr>
+        <w:t xml:space="preserve"> </w:t>
+      </w:r>
+      <w:r>
+        <w:rPr>
+          <w:rFonts w:eastAsia="Times New Roman" w:cstheme="minorHAnsi"/>
+          <w:color w:val="0070C0"/>
+        </w:rPr>
+        <w:t xml:space="preserve">A normal distribution cannot be accurately used as a model for this data since it </w:t>
+      </w:r>
+      <w:r>
+        <w:rPr>
+          <w:rFonts w:eastAsia="Times New Roman" w:cstheme="minorHAnsi"/>
+          <w:color w:val="0070C0"/>
+        </w:rPr>
+        <w:t xml:space="preserve">is </w:t>
+      </w:r>
+      <w:r>
+        <w:rPr>
+          <w:rFonts w:eastAsia="Times New Roman" w:cstheme="minorHAnsi"/>
+          <w:color w:val="0070C0"/>
+        </w:rPr>
+        <w:t xml:space="preserve">negatively </w:t>
+      </w:r>
+      <w:r>
+        <w:rPr>
+          <w:rFonts w:eastAsia="Times New Roman" w:cstheme="minorHAnsi"/>
+          <w:color w:val="0070C0"/>
+        </w:rPr>
+        <w:t>skewed.</w:t>
       </w:r>
     </w:p>
     <w:p>
@@ -448,10 +2082,56 @@
       <w:pPr>
         <w:spacing w:line="235" w:lineRule="atLeast"/>
         <w:ind w:left="180"/>
-        <w:rPr>
-          <w:rFonts w:eastAsia="Times New Roman" w:cstheme="minorHAnsi"/>
-        </w:rPr>
-      </w:pPr>
+        <w:jc w:val="center"/>
+        <w:rPr>
+          <w:rFonts w:eastAsia="Times New Roman" w:cstheme="minorHAnsi"/>
+        </w:rPr>
+      </w:pPr>
+      <w:r>
+        <w:rPr>
+          <w:noProof/>
+        </w:rPr>
+        <w:drawing>
+          <wp:inline distT="0" distB="0" distL="0" distR="0" wp14:anchorId="025299E1" wp14:editId="17E9EC61">
+            <wp:extent cx="4629150" cy="3576217"/>
+            <wp:effectExtent l="19050" t="19050" r="19050" b="24765"/>
+            <wp:docPr id="2" name="Picture 2"/>
+            <wp:cNvGraphicFramePr>
+              <a:graphicFrameLocks xmlns:a="http://schemas.openxmlformats.org/drawingml/2006/main" noChangeAspect="1"/>
+            </wp:cNvGraphicFramePr>
+            <a:graphic xmlns:a="http://schemas.openxmlformats.org/drawingml/2006/main">
+              <a:graphicData uri="http://schemas.openxmlformats.org/drawingml/2006/picture">
+                <pic:pic xmlns:pic="http://schemas.openxmlformats.org/drawingml/2006/picture">
+                  <pic:nvPicPr>
+                    <pic:cNvPr id="1" name=""/>
+                    <pic:cNvPicPr/>
+                  </pic:nvPicPr>
+                  <pic:blipFill>
+                    <a:blip r:embed="rId8"/>
+                    <a:stretch>
+                      <a:fillRect/>
+                    </a:stretch>
+                  </pic:blipFill>
+                  <pic:spPr>
+                    <a:xfrm>
+                      <a:off x="0" y="0"/>
+                      <a:ext cx="4657358" cy="3598009"/>
+                    </a:xfrm>
+                    <a:prstGeom prst="rect">
+                      <a:avLst/>
+                    </a:prstGeom>
+                    <a:ln>
+                      <a:solidFill>
+                        <a:schemeClr val="accent1"/>
+                      </a:solidFill>
+                    </a:ln>
+                  </pic:spPr>
+                </pic:pic>
+              </a:graphicData>
+            </a:graphic>
+          </wp:inline>
+        </w:drawing>
+      </w:r>
     </w:p>
     <w:p>
       <w:pPr>
@@ -469,6 +2149,7 @@
         <w:rPr>
           <w:rFonts w:eastAsia="Times New Roman" w:cstheme="minorHAnsi"/>
         </w:rPr>
+        <w:lastRenderedPageBreak/>
         <w:t>Answer the following questions based on the Probability Plot:</w:t>
       </w:r>
     </w:p>
@@ -490,6 +2171,48 @@
         </w:rPr>
         <w:t>Based on what you see in this probability plot, is the distribution approximately normal? Explain how you know.</w:t>
       </w:r>
+      <w:r>
+        <w:rPr>
+          <w:rFonts w:eastAsia="Times New Roman" w:cstheme="minorHAnsi"/>
+        </w:rPr>
+        <w:t xml:space="preserve"> </w:t>
+      </w:r>
+      <w:r>
+        <w:rPr>
+          <w:rFonts w:eastAsia="Times New Roman" w:cstheme="minorHAnsi"/>
+          <w:color w:val="0070C0"/>
+        </w:rPr>
+        <w:t>–</w:t>
+      </w:r>
+      <w:r>
+        <w:rPr>
+          <w:rFonts w:eastAsia="Times New Roman" w:cstheme="minorHAnsi"/>
+        </w:rPr>
+        <w:t xml:space="preserve"> </w:t>
+      </w:r>
+      <w:r>
+        <w:rPr>
+          <w:rFonts w:eastAsia="Times New Roman" w:cstheme="minorHAnsi"/>
+          <w:color w:val="0070C0"/>
+        </w:rPr>
+        <w:t xml:space="preserve">It is not normal because the </w:t>
+      </w:r>
+      <w:r>
+        <w:rPr>
+          <w:rFonts w:eastAsia="Times New Roman" w:cstheme="minorHAnsi"/>
+          <w:color w:val="0070C0"/>
+        </w:rPr>
+        <w:t>probability plot</w:t>
+      </w:r>
+      <w:r>
+        <w:rPr>
+          <w:rFonts w:eastAsia="Times New Roman" w:cstheme="minorHAnsi"/>
+          <w:color w:val="0070C0"/>
+        </w:rPr>
+        <w:t xml:space="preserve"> shows the curve bending down with more values on the higher end.</w:t>
+      </w:r>
+      <w:bookmarkStart w:id="0" w:name="_GoBack"/>
+      <w:bookmarkEnd w:id="0"/>
     </w:p>
     <w:p>
       <w:pPr>
@@ -509,6 +2232,45 @@
         </w:rPr>
         <w:t>If not normal, is the distribution skewed? If so, in which direction? Explain how you know.</w:t>
       </w:r>
+    </w:p>
+    <w:p>
+      <w:pPr>
+        <w:pStyle w:val="ListParagraph"/>
+        <w:spacing w:line="235" w:lineRule="atLeast"/>
+        <w:ind w:left="3600"/>
+        <w:rPr>
+          <w:rFonts w:eastAsia="Times New Roman" w:cstheme="minorHAnsi"/>
+        </w:rPr>
+      </w:pPr>
+    </w:p>
+    <w:p>
+      <w:pPr>
+        <w:pStyle w:val="ListParagraph"/>
+        <w:spacing w:line="235" w:lineRule="atLeast"/>
+        <w:ind w:left="3600"/>
+        <w:rPr>
+          <w:rFonts w:eastAsia="Times New Roman" w:cstheme="minorHAnsi"/>
+        </w:rPr>
+      </w:pPr>
+      <w:hyperlink r:id="rId9" w:history="1">
+        <w:r>
+          <w:rPr>
+            <w:rStyle w:val="Hyperlink"/>
+            <w:rFonts w:eastAsia="Times New Roman" w:cstheme="minorHAnsi"/>
+          </w:rPr>
+          <w:t>http://www.statistics4u.com/fundstat_eng/ee_probability_plot.html</w:t>
+        </w:r>
+      </w:hyperlink>
+    </w:p>
+    <w:p>
+      <w:pPr>
+        <w:pStyle w:val="ListParagraph"/>
+        <w:spacing w:line="235" w:lineRule="atLeast"/>
+        <w:ind w:left="3600"/>
+        <w:rPr>
+          <w:rFonts w:eastAsia="Times New Roman" w:cstheme="minorHAnsi"/>
+        </w:rPr>
+      </w:pPr>
     </w:p>
     <w:p>
       <w:pPr>
@@ -2185,7 +3947,7 @@
   <w:style w:type="paragraph" w:default="1" w:styleId="Normal">
     <w:name w:val="Normal"/>
     <w:qFormat/>
-    <w:rsid w:val="00B5283E"/>
+    <w:rsid w:val="00121AED"/>
     <w:pPr>
       <w:spacing w:after="0" w:line="240" w:lineRule="auto"/>
     </w:pPr>
@@ -2265,13 +4027,107 @@
     <w:name w:val="Hyperlink"/>
     <w:basedOn w:val="DefaultParagraphFont"/>
     <w:uiPriority w:val="99"/>
-    <w:semiHidden/>
     <w:unhideWhenUsed/>
     <w:rsid w:val="00133015"/>
     <w:rPr>
       <w:color w:val="0000FF"/>
       <w:u w:val="single"/>
     </w:rPr>
+  </w:style>
+  <w:style w:type="table" w:styleId="TableGrid">
+    <w:name w:val="Table Grid"/>
+    <w:basedOn w:val="TableNormal"/>
+    <w:uiPriority w:val="39"/>
+    <w:rsid w:val="008E78E5"/>
+    <w:pPr>
+      <w:spacing w:after="0" w:line="240" w:lineRule="auto"/>
+    </w:pPr>
+    <w:tblPr>
+      <w:tblBorders>
+        <w:top w:val="single" w:sz="4" w:space="0" w:color="auto"/>
+        <w:left w:val="single" w:sz="4" w:space="0" w:color="auto"/>
+        <w:bottom w:val="single" w:sz="4" w:space="0" w:color="auto"/>
+        <w:right w:val="single" w:sz="4" w:space="0" w:color="auto"/>
+        <w:insideH w:val="single" w:sz="4" w:space="0" w:color="auto"/>
+        <w:insideV w:val="single" w:sz="4" w:space="0" w:color="auto"/>
+      </w:tblBorders>
+    </w:tblPr>
+  </w:style>
+  <w:style w:type="table" w:styleId="GridTable4-Accent1">
+    <w:name w:val="Grid Table 4 Accent 1"/>
+    <w:basedOn w:val="TableNormal"/>
+    <w:uiPriority w:val="49"/>
+    <w:rsid w:val="003E4FD2"/>
+    <w:pPr>
+      <w:spacing w:after="0" w:line="240" w:lineRule="auto"/>
+    </w:pPr>
+    <w:tblPr>
+      <w:tblStyleRowBandSize w:val="1"/>
+      <w:tblStyleColBandSize w:val="1"/>
+      <w:tblBorders>
+        <w:top w:val="single" w:sz="4" w:space="0" w:color="EAEAEA" w:themeColor="accent1" w:themeTint="99"/>
+        <w:left w:val="single" w:sz="4" w:space="0" w:color="EAEAEA" w:themeColor="accent1" w:themeTint="99"/>
+        <w:bottom w:val="single" w:sz="4" w:space="0" w:color="EAEAEA" w:themeColor="accent1" w:themeTint="99"/>
+        <w:right w:val="single" w:sz="4" w:space="0" w:color="EAEAEA" w:themeColor="accent1" w:themeTint="99"/>
+        <w:insideH w:val="single" w:sz="4" w:space="0" w:color="EAEAEA" w:themeColor="accent1" w:themeTint="99"/>
+        <w:insideV w:val="single" w:sz="4" w:space="0" w:color="EAEAEA" w:themeColor="accent1" w:themeTint="99"/>
+      </w:tblBorders>
+    </w:tblPr>
+    <w:tblStylePr w:type="firstRow">
+      <w:rPr>
+        <w:b/>
+        <w:bCs/>
+        <w:color w:val="6C6C6C" w:themeColor="background1"/>
+      </w:rPr>
+      <w:tblPr/>
+      <w:tcPr>
+        <w:tcBorders>
+          <w:top w:val="single" w:sz="4" w:space="0" w:color="DDDDDD" w:themeColor="accent1"/>
+          <w:left w:val="single" w:sz="4" w:space="0" w:color="DDDDDD" w:themeColor="accent1"/>
+          <w:bottom w:val="single" w:sz="4" w:space="0" w:color="DDDDDD" w:themeColor="accent1"/>
+          <w:right w:val="single" w:sz="4" w:space="0" w:color="DDDDDD" w:themeColor="accent1"/>
+          <w:insideH w:val="nil"/>
+          <w:insideV w:val="nil"/>
+        </w:tcBorders>
+        <w:shd w:val="clear" w:color="auto" w:fill="DDDDDD" w:themeFill="accent1"/>
+      </w:tcPr>
+    </w:tblStylePr>
+    <w:tblStylePr w:type="lastRow">
+      <w:rPr>
+        <w:b/>
+        <w:bCs/>
+      </w:rPr>
+      <w:tblPr/>
+      <w:tcPr>
+        <w:tcBorders>
+          <w:top w:val="double" w:sz="4" w:space="0" w:color="DDDDDD" w:themeColor="accent1"/>
+        </w:tcBorders>
+      </w:tcPr>
+    </w:tblStylePr>
+    <w:tblStylePr w:type="firstCol">
+      <w:rPr>
+        <w:b/>
+        <w:bCs/>
+      </w:rPr>
+    </w:tblStylePr>
+    <w:tblStylePr w:type="lastCol">
+      <w:rPr>
+        <w:b/>
+        <w:bCs/>
+      </w:rPr>
+    </w:tblStylePr>
+    <w:tblStylePr w:type="band1Vert">
+      <w:tblPr/>
+      <w:tcPr>
+        <w:shd w:val="clear" w:color="auto" w:fill="F8F8F8" w:themeFill="accent1" w:themeFillTint="33"/>
+      </w:tcPr>
+    </w:tblStylePr>
+    <w:tblStylePr w:type="band1Horz">
+      <w:tblPr/>
+      <w:tcPr>
+        <w:shd w:val="clear" w:color="auto" w:fill="F8F8F8" w:themeFill="accent1" w:themeFillTint="33"/>
+      </w:tcPr>
+    </w:tblStylePr>
   </w:style>
 </w:styles>
 </file>

</xml_diff>